<commit_message>
modifying some parts of the contract
</commit_message>
<xml_diff>
--- a/Presentation/Pentesting Contract.docx
+++ b/Presentation/Pentesting Contract.docx
@@ -12,7 +12,6 @@
           <w:szCs w:val="96"/>
         </w:rPr>
       </w:pPr>
-      <w:proofErr w:type="spellStart"/>
       <w:r>
         <w:rPr>
           <w:rFonts w:ascii="Arial" w:hAnsi="Arial" w:cs="Arial"/>
@@ -20,9 +19,8 @@
           <w:sz w:val="96"/>
           <w:szCs w:val="96"/>
         </w:rPr>
-        <w:t>Pentesting</w:t>
-      </w:r>
-      <w:proofErr w:type="spellEnd"/>
+        <w:softHyphen/>
+      </w:r>
       <w:r>
         <w:rPr>
           <w:rFonts w:ascii="Arial" w:hAnsi="Arial" w:cs="Arial"/>
@@ -30,30 +28,28 @@
           <w:sz w:val="96"/>
           <w:szCs w:val="96"/>
         </w:rPr>
-        <w:t xml:space="preserve"> Contract</w:t>
-      </w:r>
-    </w:p>
-    <w:p>
-      <w:pPr>
-        <w:jc w:val="center"/>
+        <w:softHyphen/>
+      </w:r>
+      <w:proofErr w:type="spellStart"/>
+      <w:r>
         <w:rPr>
           <w:rFonts w:ascii="Arial" w:hAnsi="Arial" w:cs="Arial"/>
           <w:b/>
           <w:sz w:val="96"/>
           <w:szCs w:val="96"/>
         </w:rPr>
-      </w:pPr>
-    </w:p>
-    <w:p>
-      <w:pPr>
-        <w:jc w:val="center"/>
+        <w:t>Pentesting</w:t>
+      </w:r>
+      <w:proofErr w:type="spellEnd"/>
+      <w:r>
         <w:rPr>
           <w:rFonts w:ascii="Arial" w:hAnsi="Arial" w:cs="Arial"/>
           <w:b/>
           <w:sz w:val="96"/>
           <w:szCs w:val="96"/>
         </w:rPr>
-      </w:pPr>
+        <w:t xml:space="preserve"> Contract</w:t>
+      </w:r>
     </w:p>
     <w:p>
       <w:pPr>
@@ -115,6 +111,28 @@
         <w:jc w:val="center"/>
         <w:rPr>
           <w:rFonts w:ascii="Arial" w:hAnsi="Arial" w:cs="Arial"/>
+          <w:b/>
+          <w:sz w:val="96"/>
+          <w:szCs w:val="96"/>
+        </w:rPr>
+      </w:pPr>
+    </w:p>
+    <w:p>
+      <w:pPr>
+        <w:jc w:val="center"/>
+        <w:rPr>
+          <w:rFonts w:ascii="Arial" w:hAnsi="Arial" w:cs="Arial"/>
+          <w:b/>
+          <w:sz w:val="96"/>
+          <w:szCs w:val="96"/>
+        </w:rPr>
+      </w:pPr>
+    </w:p>
+    <w:p>
+      <w:pPr>
+        <w:jc w:val="center"/>
+        <w:rPr>
+          <w:rFonts w:ascii="Arial" w:hAnsi="Arial" w:cs="Arial"/>
           <w:sz w:val="24"/>
           <w:szCs w:val="24"/>
         </w:rPr>
@@ -273,7 +291,23 @@
           <w:sz w:val="24"/>
           <w:szCs w:val="24"/>
         </w:rPr>
-        <w:t xml:space="preserve">The E-store team, the team behind the web application E-store, an e-commerce website will be the team to do the </w:t>
+        <w:t>The E-store team, the team behind the web application E-store, an e-commerce website</w:t>
+      </w:r>
+      <w:r>
+        <w:rPr>
+          <w:rFonts w:ascii="Arial" w:hAnsi="Arial" w:cs="Arial"/>
+          <w:sz w:val="24"/>
+          <w:szCs w:val="24"/>
+        </w:rPr>
+        <w:t>,</w:t>
+      </w:r>
+      <w:r>
+        <w:rPr>
+          <w:rFonts w:ascii="Arial" w:hAnsi="Arial" w:cs="Arial"/>
+          <w:sz w:val="24"/>
+          <w:szCs w:val="24"/>
+        </w:rPr>
+        <w:t xml:space="preserve"> will be the team to do the </w:t>
       </w:r>
       <w:proofErr w:type="spellStart"/>
       <w:r>
@@ -433,8 +467,34 @@
           <w:sz w:val="24"/>
           <w:szCs w:val="24"/>
         </w:rPr>
-        <w:t xml:space="preserve"> team have agreed to the following terms and condition regarding the security tests to be performed by the E-store team:</w:t>
-      </w:r>
+        <w:t xml:space="preserve"> team have agreed to the following terms and condition</w:t>
+      </w:r>
+      <w:r>
+        <w:rPr>
+          <w:rFonts w:ascii="Arial" w:hAnsi="Arial" w:cs="Arial"/>
+          <w:sz w:val="24"/>
+          <w:szCs w:val="24"/>
+        </w:rPr>
+        <w:t>s</w:t>
+      </w:r>
+      <w:r>
+        <w:rPr>
+          <w:rFonts w:ascii="Arial" w:hAnsi="Arial" w:cs="Arial"/>
+          <w:sz w:val="24"/>
+          <w:szCs w:val="24"/>
+        </w:rPr>
+        <w:t xml:space="preserve"> regarding the security tests to be performed by the E-store team:</w:t>
+      </w:r>
+    </w:p>
+    <w:p>
+      <w:pPr>
+        <w:jc w:val="both"/>
+        <w:rPr>
+          <w:rFonts w:ascii="Arial" w:hAnsi="Arial" w:cs="Arial"/>
+          <w:sz w:val="24"/>
+          <w:szCs w:val="24"/>
+        </w:rPr>
+      </w:pPr>
     </w:p>
     <w:p>
       <w:pPr>
@@ -535,7 +595,15 @@
           <w:sz w:val="24"/>
           <w:szCs w:val="24"/>
         </w:rPr>
-        <w:t xml:space="preserve"> host IP addresses, ranges, URL or any other resource (referred as the “</w:t>
+        <w:t xml:space="preserve"> host IP addresses, ranges, URL or any other resource (referred as the</w:t>
+      </w:r>
+      <w:r>
+        <w:rPr>
+          <w:rFonts w:ascii="Arial" w:hAnsi="Arial" w:cs="Arial"/>
+          <w:sz w:val="24"/>
+          <w:szCs w:val="24"/>
+        </w:rPr>
+        <w:t xml:space="preserve"> “</w:t>
       </w:r>
       <w:proofErr w:type="spellStart"/>
       <w:r>
@@ -553,7 +621,15 @@
           <w:sz w:val="24"/>
           <w:szCs w:val="24"/>
         </w:rPr>
-        <w:t xml:space="preserve"> scope”) are given in annex 1 of this document.</w:t>
+        <w:t xml:space="preserve"> scope”) are given in A</w:t>
+      </w:r>
+      <w:r>
+        <w:rPr>
+          <w:rFonts w:ascii="Arial" w:hAnsi="Arial" w:cs="Arial"/>
+          <w:sz w:val="24"/>
+          <w:szCs w:val="24"/>
+        </w:rPr>
+        <w:t>nnex 1 of this document.</w:t>
       </w:r>
     </w:p>
     <w:p>
@@ -630,7 +706,25 @@
           <w:sz w:val="24"/>
           <w:szCs w:val="24"/>
         </w:rPr>
-        <w:t xml:space="preserve"> to perform the tests on the following dates only, as given in annex 2 of this agreement (the “dates”)</w:t>
+        <w:t xml:space="preserve"> to perform the tests on the fol</w:t>
+      </w:r>
+      <w:r>
+        <w:rPr>
+          <w:rFonts w:ascii="Arial" w:hAnsi="Arial" w:cs="Arial"/>
+          <w:sz w:val="24"/>
+          <w:szCs w:val="24"/>
+        </w:rPr>
+        <w:t>lowing dates only, as given in A</w:t>
+      </w:r>
+      <w:bookmarkStart w:id="0" w:name="_GoBack"/>
+      <w:bookmarkEnd w:id="0"/>
+      <w:r>
+        <w:rPr>
+          <w:rFonts w:ascii="Arial" w:hAnsi="Arial" w:cs="Arial"/>
+          <w:sz w:val="24"/>
+          <w:szCs w:val="24"/>
+        </w:rPr>
+        <w:t>nnex 2 of this agreement (the “dates”)</w:t>
       </w:r>
       <w:r>
         <w:rPr>
@@ -699,7 +793,23 @@
           <w:sz w:val="24"/>
           <w:szCs w:val="24"/>
         </w:rPr>
-        <w:t xml:space="preserve"> will communicate to each other mobile phone numbers and email addresses on which they can reach each other during the tests. Both parties guarantee that these numbers will, during the tests, only be used for communication to the other party</w:t>
+        <w:t xml:space="preserve"> will communicate to each other</w:t>
+      </w:r>
+      <w:r>
+        <w:rPr>
+          <w:rFonts w:ascii="Arial" w:hAnsi="Arial" w:cs="Arial"/>
+          <w:sz w:val="24"/>
+          <w:szCs w:val="24"/>
+        </w:rPr>
+        <w:t xml:space="preserve"> on</w:t>
+      </w:r>
+      <w:r>
+        <w:rPr>
+          <w:rFonts w:ascii="Arial" w:hAnsi="Arial" w:cs="Arial"/>
+          <w:sz w:val="24"/>
+          <w:szCs w:val="24"/>
+        </w:rPr>
+        <w:t xml:space="preserve"> mobile phone numbers and email addresses on which they can reach each other during the tests. Both parties guarantee that these numbers will, during the tests, only be used for communication to the other party</w:t>
       </w:r>
       <w:r>
         <w:rPr>
@@ -1644,49 +1754,37 @@
         </w:rPr>
         <w:t xml:space="preserve">The </w:t>
       </w:r>
-      <w:proofErr w:type="spellStart"/>
-      <w:r>
-        <w:rPr>
-          <w:rFonts w:ascii="Arial" w:hAnsi="Arial" w:cs="Arial"/>
-          <w:sz w:val="24"/>
-          <w:szCs w:val="24"/>
-        </w:rPr>
-        <w:t>Estore</w:t>
-      </w:r>
-      <w:proofErr w:type="spellEnd"/>
-      <w:r>
-        <w:rPr>
-          <w:rFonts w:ascii="Arial" w:hAnsi="Arial" w:cs="Arial"/>
-          <w:sz w:val="24"/>
-          <w:szCs w:val="24"/>
-        </w:rPr>
-        <w:t xml:space="preserve"> Team</w:t>
-      </w:r>
-      <w:r>
-        <w:rPr>
-          <w:rFonts w:ascii="Arial" w:hAnsi="Arial" w:cs="Arial"/>
-          <w:sz w:val="24"/>
-          <w:szCs w:val="24"/>
-        </w:rPr>
-        <w:t xml:space="preserve">                                                          </w:t>
-      </w:r>
-      <w:proofErr w:type="gramStart"/>
-      <w:r>
-        <w:rPr>
-          <w:rFonts w:ascii="Arial" w:hAnsi="Arial" w:cs="Arial"/>
-          <w:sz w:val="24"/>
-          <w:szCs w:val="24"/>
-        </w:rPr>
-        <w:t>The</w:t>
-      </w:r>
-      <w:proofErr w:type="gramEnd"/>
-      <w:r>
-        <w:rPr>
-          <w:rFonts w:ascii="Arial" w:hAnsi="Arial" w:cs="Arial"/>
-          <w:sz w:val="24"/>
-          <w:szCs w:val="24"/>
-        </w:rPr>
-        <w:t xml:space="preserve"> </w:t>
+      <w:r>
+        <w:rPr>
+          <w:rFonts w:ascii="Arial" w:hAnsi="Arial" w:cs="Arial"/>
+          <w:sz w:val="24"/>
+          <w:szCs w:val="24"/>
+        </w:rPr>
+        <w:t>E</w:t>
+      </w:r>
+      <w:r>
+        <w:rPr>
+          <w:rFonts w:ascii="Arial" w:hAnsi="Arial" w:cs="Arial"/>
+          <w:sz w:val="24"/>
+          <w:szCs w:val="24"/>
+        </w:rPr>
+        <w:t>-</w:t>
+      </w:r>
+      <w:r>
+        <w:rPr>
+          <w:rFonts w:ascii="Arial" w:hAnsi="Arial" w:cs="Arial"/>
+          <w:sz w:val="24"/>
+          <w:szCs w:val="24"/>
+        </w:rPr>
+        <w:t>store Team</w:t>
+      </w:r>
+      <w:r>
+        <w:rPr>
+          <w:rFonts w:ascii="Arial" w:hAnsi="Arial" w:cs="Arial"/>
+          <w:sz w:val="24"/>
+          <w:szCs w:val="24"/>
+        </w:rPr>
+        <w:t xml:space="preserve">                                                          The </w:t>
       </w:r>
       <w:proofErr w:type="spellStart"/>
       <w:r>
@@ -2319,8 +2417,6 @@
           <w:szCs w:val="24"/>
         </w:rPr>
       </w:pPr>
-      <w:bookmarkStart w:id="0" w:name="_GoBack"/>
-      <w:bookmarkEnd w:id="0"/>
     </w:p>
     <w:p>
       <w:pPr>
@@ -2935,6 +3031,7 @@
   <w:style w:type="character" w:default="1" w:styleId="DefaultParagraphFont">
     <w:name w:val="Default Paragraph Font"/>
     <w:uiPriority w:val="1"/>
+    <w:semiHidden/>
     <w:unhideWhenUsed/>
   </w:style>
   <w:style w:type="table" w:default="1" w:styleId="TableNormal">

</xml_diff>